<commit_message>
Três tipos de jogos
</commit_message>
<xml_diff>
--- a/Relatório_TP_LS.docx
+++ b/Relatório_TP_LS.docx
@@ -259,68 +259,50 @@
           <w:sz w:val="32"/>
           <w:szCs w:val="20"/>
         </w:rPr>
-        <w:t xml:space="preserve">Alexandre </w:t>
-      </w:r>
-      <w:proofErr w:type="gramStart"/>
-      <w:r>
+        <w:t>Alexandre -  - LEI</w:t>
+      </w:r>
+    </w:p>
+    <w:p>
+      <w:pPr>
+        <w:spacing w:after="157" w:line="360" w:lineRule="auto"/>
+        <w:ind w:left="1460"/>
+        <w:jc w:val="center"/>
         <w:rPr>
           <w:rFonts w:ascii="Segoe UI Variable Small Light" w:eastAsia="Times New Roman" w:hAnsi="Segoe UI Variable Small Light" w:cs="Times New Roman"/>
           <w:sz w:val="32"/>
           <w:szCs w:val="20"/>
         </w:rPr>
-        <w:t>-  -</w:t>
-      </w:r>
-      <w:proofErr w:type="gramEnd"/>
+      </w:pPr>
+    </w:p>
+    <w:p>
+      <w:pPr>
+        <w:spacing w:after="157" w:line="360" w:lineRule="auto"/>
+        <w:ind w:left="1460"/>
+        <w:jc w:val="center"/>
+        <w:rPr>
+          <w:rFonts w:ascii="Segoe UI Variable Small Light" w:hAnsi="Segoe UI Variable Small Light"/>
+          <w:sz w:val="20"/>
+          <w:szCs w:val="20"/>
+        </w:rPr>
+      </w:pPr>
+    </w:p>
+    <w:p>
+      <w:pPr>
+        <w:spacing w:after="49" w:line="360" w:lineRule="auto"/>
+        <w:ind w:left="1460"/>
+        <w:jc w:val="center"/>
+        <w:rPr>
+          <w:rFonts w:ascii="Segoe UI Variable Small Light" w:hAnsi="Segoe UI Variable Small Light"/>
+          <w:sz w:val="20"/>
+          <w:szCs w:val="20"/>
+        </w:rPr>
+      </w:pPr>
       <w:r>
         <w:rPr>
           <w:rFonts w:ascii="Segoe UI Variable Small Light" w:eastAsia="Times New Roman" w:hAnsi="Segoe UI Variable Small Light" w:cs="Times New Roman"/>
           <w:sz w:val="32"/>
           <w:szCs w:val="20"/>
         </w:rPr>
-        <w:t xml:space="preserve"> LEI</w:t>
-      </w:r>
-    </w:p>
-    <w:p>
-      <w:pPr>
-        <w:spacing w:after="157" w:line="360" w:lineRule="auto"/>
-        <w:ind w:left="1460"/>
-        <w:jc w:val="center"/>
-        <w:rPr>
-          <w:rFonts w:ascii="Segoe UI Variable Small Light" w:eastAsia="Times New Roman" w:hAnsi="Segoe UI Variable Small Light" w:cs="Times New Roman"/>
-          <w:sz w:val="32"/>
-          <w:szCs w:val="20"/>
-        </w:rPr>
-      </w:pPr>
-    </w:p>
-    <w:p>
-      <w:pPr>
-        <w:spacing w:after="157" w:line="360" w:lineRule="auto"/>
-        <w:ind w:left="1460"/>
-        <w:jc w:val="center"/>
-        <w:rPr>
-          <w:rFonts w:ascii="Segoe UI Variable Small Light" w:hAnsi="Segoe UI Variable Small Light"/>
-          <w:sz w:val="20"/>
-          <w:szCs w:val="20"/>
-        </w:rPr>
-      </w:pPr>
-    </w:p>
-    <w:p>
-      <w:pPr>
-        <w:spacing w:after="49" w:line="360" w:lineRule="auto"/>
-        <w:ind w:left="1460"/>
-        <w:jc w:val="center"/>
-        <w:rPr>
-          <w:rFonts w:ascii="Segoe UI Variable Small Light" w:hAnsi="Segoe UI Variable Small Light"/>
-          <w:sz w:val="20"/>
-          <w:szCs w:val="20"/>
-        </w:rPr>
-      </w:pPr>
-      <w:r>
-        <w:rPr>
-          <w:rFonts w:ascii="Segoe UI Variable Small Light" w:eastAsia="Times New Roman" w:hAnsi="Segoe UI Variable Small Light" w:cs="Times New Roman"/>
-          <w:sz w:val="32"/>
-          <w:szCs w:val="20"/>
-        </w:rPr>
         <w:t xml:space="preserve"> </w:t>
       </w:r>
     </w:p>
@@ -398,6 +380,11 @@
     </w:p>
     <w:sdt>
       <w:sdtPr>
+        <w:rPr>
+          <w:caps w:val="0"/>
+          <w:color w:val="000000"/>
+          <w:spacing w:val="0"/>
+        </w:rPr>
         <w:id w:val="836266897"/>
         <w:docPartObj>
           <w:docPartGallery w:val="Table of Contents"/>
@@ -408,9 +395,6 @@
         <w:rPr>
           <w:b/>
           <w:bCs/>
-          <w:caps w:val="0"/>
-          <w:color w:val="000000"/>
-          <w:spacing w:val="0"/>
         </w:rPr>
       </w:sdtEndPr>
       <w:sdtContent>
@@ -1115,7 +1099,6 @@
         </w:rPr>
         <w:t xml:space="preserve"> com o intuito de criar um jogo em linguagem </w:t>
       </w:r>
-      <w:proofErr w:type="spellStart"/>
       <w:r>
         <w:rPr>
           <w:rFonts w:ascii="Segoe UI Variable Small Light" w:hAnsi="Segoe UI Variable Small Light"/>
@@ -1127,7 +1110,6 @@
         </w:rPr>
         <w:t>React</w:t>
       </w:r>
-      <w:proofErr w:type="spellEnd"/>
       <w:r>
         <w:rPr>
           <w:rFonts w:ascii="Segoe UI Variable Small Light" w:hAnsi="Segoe UI Variable Small Light"/>
@@ -1609,10 +1591,7 @@
               </w:rPr>
             </w:pPr>
             <w:r>
-              <w:t>Funcionalidade</w:t>
-            </w:r>
-            <w:r>
-              <w:t xml:space="preserve"> </w:t>
+              <w:t xml:space="preserve">Funcionalidade </w:t>
             </w:r>
           </w:p>
         </w:tc>
@@ -1632,7 +1611,19 @@
               <w:rPr>
                 <w:lang w:eastAsia="en-US"/>
               </w:rPr>
-              <w:t>Implementada / Não Implementada</w:t>
+              <w:t xml:space="preserve">Implementada / Não </w:t>
+            </w:r>
+            <w:r>
+              <w:rPr>
+                <w:lang w:eastAsia="en-US"/>
+              </w:rPr>
+              <w:t xml:space="preserve">Completamente </w:t>
+            </w:r>
+            <w:r>
+              <w:rPr>
+                <w:lang w:eastAsia="en-US"/>
+              </w:rPr>
+              <w:t>Implementada</w:t>
             </w:r>
           </w:p>
         </w:tc>
@@ -1659,23 +1650,7 @@
                 <w:b w:val="0"/>
                 <w:bCs w:val="0"/>
               </w:rPr>
-              <w:t xml:space="preserve">Apresentação de uma lista de palavras aleatórias (de entre uma lista disponível, definida num </w:t>
-            </w:r>
-            <w:proofErr w:type="spellStart"/>
-            <w:r>
-              <w:rPr>
-                <w:b w:val="0"/>
-                <w:bCs w:val="0"/>
-              </w:rPr>
-              <w:t>array</w:t>
-            </w:r>
-            <w:proofErr w:type="spellEnd"/>
-            <w:r>
-              <w:rPr>
-                <w:b w:val="0"/>
-                <w:bCs w:val="0"/>
-              </w:rPr>
-              <w:t xml:space="preserve"> ou num ficheiro)</w:t>
+              <w:t>Apresentação de uma lista de palavras aleatórias (de entre uma lista disponível, definida num array ou num ficheiro)</w:t>
             </w:r>
           </w:p>
         </w:tc>
@@ -1691,6 +1666,18 @@
                 <w:lang w:eastAsia="en-US"/>
               </w:rPr>
             </w:pPr>
+            <w:r>
+              <w:rPr>
+                <w:lang w:eastAsia="en-US"/>
+              </w:rPr>
+              <w:t>Não Completamente Implementada</w:t>
+            </w:r>
+            <w:r>
+              <w:rPr>
+                <w:lang w:eastAsia="en-US"/>
+              </w:rPr>
+              <w:t>, é feita a apresentação das palavras, mas de forma estática</w:t>
+            </w:r>
           </w:p>
         </w:tc>
       </w:tr>
@@ -1714,6 +1701,105 @@
                 <w:bCs w:val="0"/>
               </w:rPr>
               <w:t>Apresentação da grelha que incluam as palavras em posição aleatória</w:t>
+            </w:r>
+          </w:p>
+        </w:tc>
+        <w:tc>
+          <w:tcPr>
+            <w:tcW w:w="4247" w:type="dxa"/>
+          </w:tcPr>
+          <w:p>
+            <w:pPr>
+              <w:jc w:val="both"/>
+              <w:cnfStyle w:val="000000000000" w:firstRow="0" w:lastRow="0" w:firstColumn="0" w:lastColumn="0" w:oddVBand="0" w:evenVBand="0" w:oddHBand="0" w:evenHBand="0" w:firstRowFirstColumn="0" w:firstRowLastColumn="0" w:lastRowFirstColumn="0" w:lastRowLastColumn="0"/>
+              <w:rPr>
+                <w:lang w:eastAsia="en-US"/>
+              </w:rPr>
+            </w:pPr>
+            <w:r>
+              <w:rPr>
+                <w:lang w:eastAsia="en-US"/>
+              </w:rPr>
+              <w:t>Não Completamente Implementada</w:t>
+            </w:r>
+            <w:r>
+              <w:rPr>
+                <w:lang w:eastAsia="en-US"/>
+              </w:rPr>
+              <w:t>, as palavras não estão em posição aleatória, mas as restantes letras são aleatórias</w:t>
+            </w:r>
+          </w:p>
+        </w:tc>
+      </w:tr>
+      <w:tr>
+        <w:trPr>
+          <w:cnfStyle w:val="000000100000" w:firstRow="0" w:lastRow="0" w:firstColumn="0" w:lastColumn="0" w:oddVBand="0" w:evenVBand="0" w:oddHBand="1" w:evenHBand="0" w:firstRowFirstColumn="0" w:firstRowLastColumn="0" w:lastRowFirstColumn="0" w:lastRowLastColumn="0"/>
+        </w:trPr>
+        <w:tc>
+          <w:tcPr>
+            <w:cnfStyle w:val="001000000000" w:firstRow="0" w:lastRow="0" w:firstColumn="1" w:lastColumn="0" w:oddVBand="0" w:evenVBand="0" w:oddHBand="0" w:evenHBand="0" w:firstRowFirstColumn="0" w:firstRowLastColumn="0" w:lastRowFirstColumn="0" w:lastRowLastColumn="0"/>
+            <w:tcW w:w="4247" w:type="dxa"/>
+          </w:tcPr>
+          <w:p>
+            <w:pPr>
+              <w:jc w:val="both"/>
+              <w:rPr>
+                <w:b w:val="0"/>
+                <w:bCs w:val="0"/>
+              </w:rPr>
+            </w:pPr>
+            <w:r>
+              <w:rPr>
+                <w:b w:val="0"/>
+                <w:bCs w:val="0"/>
+              </w:rPr>
+              <w:lastRenderedPageBreak/>
+              <w:t>Seleção da palavra na grelha (com ajuda do rato e/ou teclado)</w:t>
+            </w:r>
+          </w:p>
+        </w:tc>
+        <w:tc>
+          <w:tcPr>
+            <w:tcW w:w="4247" w:type="dxa"/>
+          </w:tcPr>
+          <w:p>
+            <w:pPr>
+              <w:jc w:val="both"/>
+              <w:cnfStyle w:val="000000100000" w:firstRow="0" w:lastRow="0" w:firstColumn="0" w:lastColumn="0" w:oddVBand="0" w:evenVBand="0" w:oddHBand="1" w:evenHBand="0" w:firstRowFirstColumn="0" w:firstRowLastColumn="0" w:lastRowFirstColumn="0" w:lastRowLastColumn="0"/>
+              <w:rPr>
+                <w:lang w:eastAsia="en-US"/>
+              </w:rPr>
+            </w:pPr>
+            <w:r>
+              <w:rPr>
+                <w:lang w:eastAsia="en-US"/>
+              </w:rPr>
+              <w:t>Implementada, com a utilização de rato</w:t>
+            </w:r>
+          </w:p>
+        </w:tc>
+      </w:tr>
+      <w:tr>
+        <w:tc>
+          <w:tcPr>
+            <w:cnfStyle w:val="001000000000" w:firstRow="0" w:lastRow="0" w:firstColumn="1" w:lastColumn="0" w:oddVBand="0" w:evenVBand="0" w:oddHBand="0" w:evenHBand="0" w:firstRowFirstColumn="0" w:firstRowLastColumn="0" w:lastRowFirstColumn="0" w:lastRowLastColumn="0"/>
+            <w:tcW w:w="4247" w:type="dxa"/>
+          </w:tcPr>
+          <w:p>
+            <w:pPr>
+              <w:jc w:val="both"/>
+              <w:rPr>
+                <w:b w:val="0"/>
+                <w:bCs w:val="0"/>
+                <w:lang w:eastAsia="en-US"/>
+              </w:rPr>
+            </w:pPr>
+            <w:r>
+              <w:rPr>
+                <w:b w:val="0"/>
+                <w:bCs w:val="0"/>
+              </w:rPr>
+              <w:t>3 níveis de jogo (simples, intermédio e avançado) em que a dimensão da grelha e número de palavras varia</w:t>
             </w:r>
           </w:p>
         </w:tc>
@@ -1747,6 +1833,7 @@
               <w:rPr>
                 <w:b w:val="0"/>
                 <w:bCs w:val="0"/>
+                <w:lang w:eastAsia="en-US"/>
               </w:rPr>
             </w:pPr>
             <w:r>
@@ -1754,7 +1841,7 @@
                 <w:b w:val="0"/>
                 <w:bCs w:val="0"/>
               </w:rPr>
-              <w:t>Seleção da palavra na grelha (com ajuda do rato e/ou teclado)</w:t>
+              <w:t>Tempo de jogo limitado, dependendo do nível</w:t>
             </w:r>
           </w:p>
         </w:tc>
@@ -1774,7 +1861,7 @@
               <w:rPr>
                 <w:lang w:eastAsia="en-US"/>
               </w:rPr>
-              <w:t>Implementada, com a utilização de rato</w:t>
+              <w:t>Implementada</w:t>
             </w:r>
           </w:p>
         </w:tc>
@@ -1799,8 +1886,7 @@
                 <w:b w:val="0"/>
                 <w:bCs w:val="0"/>
               </w:rPr>
-              <w:lastRenderedPageBreak/>
-              <w:t>3 níveis de jogo (simples, intermédio e avançado) em que a dimensão da grelha e número de palavras varia</w:t>
+              <w:t>Pontuação (metodologia ao critério dos alunos)</w:t>
             </w:r>
           </w:p>
         </w:tc>
@@ -1816,6 +1902,12 @@
                 <w:lang w:eastAsia="en-US"/>
               </w:rPr>
             </w:pPr>
+            <w:r>
+              <w:rPr>
+                <w:lang w:eastAsia="en-US"/>
+              </w:rPr>
+              <w:t>Implementada, a pontuação aumenta consoante a rapidez do jogador</w:t>
+            </w:r>
           </w:p>
         </w:tc>
       </w:tr>
@@ -1842,7 +1934,7 @@
                 <w:b w:val="0"/>
                 <w:bCs w:val="0"/>
               </w:rPr>
-              <w:t>Tempo de jogo limitado, dependendo do nível</w:t>
+              <w:t>Identificação de fim de jogo</w:t>
             </w:r>
           </w:p>
         </w:tc>
@@ -1887,7 +1979,7 @@
                 <w:b w:val="0"/>
                 <w:bCs w:val="0"/>
               </w:rPr>
-              <w:t>Pontuação (metodologia ao critério dos alunos)</w:t>
+              <w:t>Permitir jogar novamente</w:t>
             </w:r>
           </w:p>
         </w:tc>
@@ -1907,7 +1999,7 @@
               <w:rPr>
                 <w:lang w:eastAsia="en-US"/>
               </w:rPr>
-              <w:t>Implementada, a pontuação aumenta consoante a rapidez do jogador</w:t>
+              <w:t>Implementada</w:t>
             </w:r>
           </w:p>
         </w:tc>
@@ -1935,14 +2027,7 @@
                 <w:b w:val="0"/>
                 <w:bCs w:val="0"/>
               </w:rPr>
-              <w:t>Identificação de fim de jog</w:t>
-            </w:r>
-            <w:r>
-              <w:rPr>
-                <w:b w:val="0"/>
-                <w:bCs w:val="0"/>
-              </w:rPr>
-              <w:t>o</w:t>
+              <w:t>Permitir a especificação de outras palavras, para além das já existentes no array.</w:t>
             </w:r>
           </w:p>
         </w:tc>
@@ -1962,111 +2047,26 @@
               <w:rPr>
                 <w:lang w:eastAsia="en-US"/>
               </w:rPr>
-              <w:t>Implementada</w:t>
-            </w:r>
-          </w:p>
-        </w:tc>
-      </w:tr>
-      <w:tr>
-        <w:tc>
-          <w:tcPr>
-            <w:cnfStyle w:val="001000000000" w:firstRow="0" w:lastRow="0" w:firstColumn="1" w:lastColumn="0" w:oddVBand="0" w:evenVBand="0" w:oddHBand="0" w:evenHBand="0" w:firstRowFirstColumn="0" w:firstRowLastColumn="0" w:lastRowFirstColumn="0" w:lastRowLastColumn="0"/>
-            <w:tcW w:w="4247" w:type="dxa"/>
-          </w:tcPr>
-          <w:p>
-            <w:pPr>
-              <w:jc w:val="both"/>
-              <w:rPr>
-                <w:b w:val="0"/>
-                <w:bCs w:val="0"/>
+              <w:t xml:space="preserve">Não Completamente Implementada, é feita a </w:t>
+            </w:r>
+            <w:r>
+              <w:rPr>
                 <w:lang w:eastAsia="en-US"/>
               </w:rPr>
-            </w:pPr>
-            <w:r>
-              <w:rPr>
-                <w:b w:val="0"/>
-                <w:bCs w:val="0"/>
-              </w:rPr>
-              <w:t>Permitir jogar novamente</w:t>
-            </w:r>
-          </w:p>
-        </w:tc>
-        <w:tc>
-          <w:tcPr>
-            <w:tcW w:w="4247" w:type="dxa"/>
-          </w:tcPr>
-          <w:p>
-            <w:pPr>
-              <w:jc w:val="both"/>
-              <w:cnfStyle w:val="000000000000" w:firstRow="0" w:lastRow="0" w:firstColumn="0" w:lastColumn="0" w:oddVBand="0" w:evenVBand="0" w:oddHBand="0" w:evenHBand="0" w:firstRowFirstColumn="0" w:firstRowLastColumn="0" w:lastRowFirstColumn="0" w:lastRowLastColumn="0"/>
+              <w:t>leitura da palavra</w:t>
+            </w:r>
+            <w:r>
               <w:rPr>
                 <w:lang w:eastAsia="en-US"/>
               </w:rPr>
-            </w:pPr>
+              <w:t xml:space="preserve">, mas </w:t>
+            </w:r>
             <w:r>
               <w:rPr>
                 <w:lang w:eastAsia="en-US"/>
               </w:rPr>
-              <w:t>Implementada</w:t>
-            </w:r>
-          </w:p>
-        </w:tc>
-      </w:tr>
-      <w:tr>
-        <w:trPr>
-          <w:cnfStyle w:val="000000100000" w:firstRow="0" w:lastRow="0" w:firstColumn="0" w:lastColumn="0" w:oddVBand="0" w:evenVBand="0" w:oddHBand="1" w:evenHBand="0" w:firstRowFirstColumn="0" w:firstRowLastColumn="0" w:lastRowFirstColumn="0" w:lastRowLastColumn="0"/>
-        </w:trPr>
-        <w:tc>
-          <w:tcPr>
-            <w:cnfStyle w:val="001000000000" w:firstRow="0" w:lastRow="0" w:firstColumn="1" w:lastColumn="0" w:oddVBand="0" w:evenVBand="0" w:oddHBand="0" w:evenHBand="0" w:firstRowFirstColumn="0" w:firstRowLastColumn="0" w:lastRowFirstColumn="0" w:lastRowLastColumn="0"/>
-            <w:tcW w:w="4247" w:type="dxa"/>
-          </w:tcPr>
-          <w:p>
-            <w:pPr>
-              <w:jc w:val="both"/>
-              <w:rPr>
-                <w:b w:val="0"/>
-                <w:bCs w:val="0"/>
-                <w:lang w:eastAsia="en-US"/>
-              </w:rPr>
-            </w:pPr>
-            <w:r>
-              <w:rPr>
-                <w:b w:val="0"/>
-                <w:bCs w:val="0"/>
-              </w:rPr>
-              <w:t xml:space="preserve">Permitir a especificação de outras palavras, para além das já existentes no </w:t>
-            </w:r>
-            <w:proofErr w:type="spellStart"/>
-            <w:r>
-              <w:rPr>
-                <w:b w:val="0"/>
-                <w:bCs w:val="0"/>
-              </w:rPr>
-              <w:t>array</w:t>
-            </w:r>
-            <w:proofErr w:type="spellEnd"/>
-            <w:r>
-              <w:rPr>
-                <w:b w:val="0"/>
-                <w:bCs w:val="0"/>
-              </w:rPr>
-              <w:t>.</w:t>
-            </w:r>
-          </w:p>
-        </w:tc>
-        <w:tc>
-          <w:tcPr>
-            <w:tcW w:w="4247" w:type="dxa"/>
-          </w:tcPr>
-          <w:p>
-            <w:pPr>
-              <w:jc w:val="both"/>
-              <w:cnfStyle w:val="000000100000" w:firstRow="0" w:lastRow="0" w:firstColumn="0" w:lastColumn="0" w:oddVBand="0" w:evenVBand="0" w:oddHBand="1" w:evenHBand="0" w:firstRowFirstColumn="0" w:firstRowLastColumn="0" w:lastRowFirstColumn="0" w:lastRowLastColumn="0"/>
-              <w:rPr>
-                <w:lang w:eastAsia="en-US"/>
-              </w:rPr>
-            </w:pPr>
+              <w:t>a mesma não é armazenada</w:t>
+            </w:r>
           </w:p>
         </w:tc>
       </w:tr>
@@ -2138,7 +2138,6 @@
           <w:lang w:eastAsia="en-US"/>
         </w:rPr>
       </w:pPr>
-      <w:proofErr w:type="spellStart"/>
       <w:r>
         <w:rPr>
           <w:rFonts w:ascii="Segoe UI Variable Small Light" w:hAnsi="Segoe UI Variable Small Light"/>
@@ -2146,9 +2145,64 @@
           <w:szCs w:val="32"/>
           <w:lang w:eastAsia="en-US"/>
         </w:rPr>
-        <w:t>Control</w:t>
-      </w:r>
-      <w:proofErr w:type="spellEnd"/>
+        <w:t>Control Panel</w:t>
+      </w:r>
+      <w:r>
+        <w:rPr>
+          <w:rFonts w:ascii="Segoe UI Variable Small Light" w:hAnsi="Segoe UI Variable Small Light"/>
+          <w:sz w:val="28"/>
+          <w:szCs w:val="28"/>
+          <w:lang w:eastAsia="en-US"/>
+        </w:rPr>
+        <w:t xml:space="preserve"> </w:t>
+      </w:r>
+      <w:r>
+        <w:rPr>
+          <w:rFonts w:ascii="Segoe UI Variable Small Light" w:hAnsi="Segoe UI Variable Small Light"/>
+          <w:sz w:val="28"/>
+          <w:szCs w:val="28"/>
+          <w:lang w:eastAsia="en-US"/>
+        </w:rPr>
+        <w:t>–</w:t>
+      </w:r>
+      <w:r>
+        <w:rPr>
+          <w:rFonts w:ascii="Segoe UI Variable Small Light" w:hAnsi="Segoe UI Variable Small Light"/>
+          <w:sz w:val="28"/>
+          <w:szCs w:val="28"/>
+          <w:lang w:eastAsia="en-US"/>
+        </w:rPr>
+        <w:t xml:space="preserve"> </w:t>
+      </w:r>
+      <w:r>
+        <w:rPr>
+          <w:rFonts w:ascii="Segoe UI Variable Small Light" w:hAnsi="Segoe UI Variable Small Light"/>
+          <w:sz w:val="28"/>
+          <w:szCs w:val="28"/>
+          <w:lang w:eastAsia="en-US"/>
+        </w:rPr>
+        <w:t>Página inicial de jogo</w:t>
+      </w:r>
+    </w:p>
+    <w:p>
+      <w:pPr>
+        <w:rPr>
+          <w:rFonts w:ascii="Segoe UI Variable Small Light" w:hAnsi="Segoe UI Variable Small Light"/>
+          <w:sz w:val="24"/>
+          <w:szCs w:val="24"/>
+          <w:lang w:eastAsia="en-US"/>
+        </w:rPr>
+      </w:pPr>
+    </w:p>
+    <w:p>
+      <w:pPr>
+        <w:rPr>
+          <w:rFonts w:ascii="Segoe UI Variable Small Light" w:hAnsi="Segoe UI Variable Small Light"/>
+          <w:sz w:val="24"/>
+          <w:szCs w:val="24"/>
+          <w:lang w:eastAsia="en-US"/>
+        </w:rPr>
+      </w:pPr>
       <w:r>
         <w:rPr>
           <w:rFonts w:ascii="Segoe UI Variable Small Light" w:hAnsi="Segoe UI Variable Small Light"/>
@@ -2156,9 +2210,64 @@
           <w:szCs w:val="32"/>
           <w:lang w:eastAsia="en-US"/>
         </w:rPr>
+        <w:t>Game Panel</w:t>
+      </w:r>
+      <w:r>
+        <w:rPr>
+          <w:rFonts w:ascii="Segoe UI Variable Small Light" w:hAnsi="Segoe UI Variable Small Light"/>
+          <w:sz w:val="28"/>
+          <w:szCs w:val="28"/>
+          <w:lang w:eastAsia="en-US"/>
+        </w:rPr>
         <w:t xml:space="preserve"> </w:t>
       </w:r>
-      <w:proofErr w:type="spellStart"/>
+      <w:r>
+        <w:rPr>
+          <w:rFonts w:ascii="Segoe UI Variable Small Light" w:hAnsi="Segoe UI Variable Small Light"/>
+          <w:sz w:val="28"/>
+          <w:szCs w:val="28"/>
+          <w:lang w:eastAsia="en-US"/>
+        </w:rPr>
+        <w:t>–</w:t>
+      </w:r>
+      <w:r>
+        <w:rPr>
+          <w:rFonts w:ascii="Segoe UI Variable Small Light" w:hAnsi="Segoe UI Variable Small Light"/>
+          <w:sz w:val="28"/>
+          <w:szCs w:val="28"/>
+          <w:lang w:eastAsia="en-US"/>
+        </w:rPr>
+        <w:t xml:space="preserve"> </w:t>
+      </w:r>
+      <w:r>
+        <w:rPr>
+          <w:rFonts w:ascii="Segoe UI Variable Small Light" w:hAnsi="Segoe UI Variable Small Light"/>
+          <w:sz w:val="28"/>
+          <w:szCs w:val="28"/>
+          <w:lang w:eastAsia="en-US"/>
+        </w:rPr>
+        <w:t>Página de jogo</w:t>
+      </w:r>
+    </w:p>
+    <w:p>
+      <w:pPr>
+        <w:rPr>
+          <w:rFonts w:ascii="Segoe UI Variable Small Light" w:hAnsi="Segoe UI Variable Small Light"/>
+          <w:sz w:val="24"/>
+          <w:szCs w:val="24"/>
+          <w:lang w:eastAsia="en-US"/>
+        </w:rPr>
+      </w:pPr>
+    </w:p>
+    <w:p>
+      <w:pPr>
+        <w:rPr>
+          <w:rFonts w:ascii="Segoe UI Variable Small Light" w:hAnsi="Segoe UI Variable Small Light"/>
+          <w:sz w:val="24"/>
+          <w:szCs w:val="24"/>
+          <w:lang w:eastAsia="en-US"/>
+        </w:rPr>
+      </w:pPr>
       <w:r>
         <w:rPr>
           <w:rFonts w:ascii="Segoe UI Variable Small Light" w:hAnsi="Segoe UI Variable Small Light"/>
@@ -2166,9 +2275,17 @@
           <w:szCs w:val="32"/>
           <w:lang w:eastAsia="en-US"/>
         </w:rPr>
-        <w:t>Panel</w:t>
-      </w:r>
-      <w:proofErr w:type="spellEnd"/>
+        <w:t>Game Over Modal</w:t>
+      </w:r>
+      <w:r>
+        <w:rPr>
+          <w:rFonts w:ascii="Segoe UI Variable Small Light" w:hAnsi="Segoe UI Variable Small Light"/>
+          <w:sz w:val="32"/>
+          <w:szCs w:val="32"/>
+          <w:lang w:eastAsia="en-US"/>
+        </w:rPr>
+        <w:t xml:space="preserve"> </w:t>
+      </w:r>
       <w:r>
         <w:rPr>
           <w:rFonts w:ascii="Segoe UI Variable Small Light" w:hAnsi="Segoe UI Variable Small Light"/>
@@ -2176,7 +2293,7 @@
           <w:szCs w:val="28"/>
           <w:lang w:eastAsia="en-US"/>
         </w:rPr>
-        <w:t xml:space="preserve"> </w:t>
+        <w:t>–</w:t>
       </w:r>
       <w:r>
         <w:rPr>
@@ -2185,7 +2302,7 @@
           <w:szCs w:val="28"/>
           <w:lang w:eastAsia="en-US"/>
         </w:rPr>
-        <w:t>–</w:t>
+        <w:t xml:space="preserve"> </w:t>
       </w:r>
       <w:r>
         <w:rPr>
@@ -2194,17 +2311,18 @@
           <w:szCs w:val="28"/>
           <w:lang w:eastAsia="en-US"/>
         </w:rPr>
-        <w:t xml:space="preserve"> </w:t>
-      </w:r>
-      <w:r>
+        <w:t>Página fim de jogo</w:t>
+      </w:r>
+    </w:p>
+    <w:p>
+      <w:pPr>
         <w:rPr>
           <w:rFonts w:ascii="Segoe UI Variable Small Light" w:hAnsi="Segoe UI Variable Small Light"/>
           <w:sz w:val="28"/>
           <w:szCs w:val="28"/>
           <w:lang w:eastAsia="en-US"/>
         </w:rPr>
-        <w:t>Página inicial de jogo</w:t>
-      </w:r>
+      </w:pPr>
     </w:p>
     <w:p>
       <w:pPr>
@@ -2215,6 +2333,51 @@
           <w:lang w:eastAsia="en-US"/>
         </w:rPr>
       </w:pPr>
+      <w:r>
+        <w:rPr>
+          <w:rFonts w:ascii="Segoe UI Variable Small Light" w:hAnsi="Segoe UI Variable Small Light"/>
+          <w:sz w:val="32"/>
+          <w:szCs w:val="32"/>
+          <w:lang w:eastAsia="en-US"/>
+        </w:rPr>
+        <w:t>Header</w:t>
+      </w:r>
+      <w:r>
+        <w:rPr>
+          <w:rFonts w:ascii="Segoe UI Variable Small Light" w:hAnsi="Segoe UI Variable Small Light"/>
+          <w:sz w:val="32"/>
+          <w:szCs w:val="32"/>
+          <w:lang w:eastAsia="en-US"/>
+        </w:rPr>
+        <w:t xml:space="preserve"> </w:t>
+      </w:r>
+      <w:r>
+        <w:rPr>
+          <w:rFonts w:ascii="Segoe UI Variable Small Light" w:hAnsi="Segoe UI Variable Small Light"/>
+          <w:sz w:val="28"/>
+          <w:szCs w:val="28"/>
+          <w:lang w:eastAsia="en-US"/>
+        </w:rPr>
+        <w:t>–</w:t>
+      </w:r>
+      <w:r>
+        <w:rPr>
+          <w:rFonts w:ascii="Segoe UI Variable Small Light" w:hAnsi="Segoe UI Variable Small Light"/>
+          <w:sz w:val="28"/>
+          <w:szCs w:val="28"/>
+          <w:lang w:eastAsia="en-US"/>
+        </w:rPr>
+        <w:t xml:space="preserve"> </w:t>
+      </w:r>
+      <w:r>
+        <w:rPr>
+          <w:rFonts w:ascii="Segoe UI Variable Small Light" w:hAnsi="Segoe UI Variable Small Light"/>
+          <w:sz w:val="28"/>
+          <w:szCs w:val="28"/>
+          <w:lang w:eastAsia="en-US"/>
+        </w:rPr>
+        <w:t>Header</w:t>
+      </w:r>
     </w:p>
     <w:p>
       <w:pPr>
@@ -2225,6 +2388,13 @@
           <w:lang w:eastAsia="en-US"/>
         </w:rPr>
       </w:pPr>
+    </w:p>
+    <w:p>
+      <w:pPr>
+        <w:rPr>
+          <w:lang w:eastAsia="en-US"/>
+        </w:rPr>
+      </w:pPr>
       <w:r>
         <w:rPr>
           <w:rFonts w:ascii="Segoe UI Variable Small Light" w:hAnsi="Segoe UI Variable Small Light"/>
@@ -2232,9 +2402,8 @@
           <w:szCs w:val="32"/>
           <w:lang w:eastAsia="en-US"/>
         </w:rPr>
-        <w:t xml:space="preserve">Game </w:t>
-      </w:r>
-      <w:proofErr w:type="spellStart"/>
+        <w:t>F</w:t>
+      </w:r>
       <w:r>
         <w:rPr>
           <w:rFonts w:ascii="Segoe UI Variable Small Light" w:hAnsi="Segoe UI Variable Small Light"/>
@@ -2242,9 +2411,8 @@
           <w:szCs w:val="32"/>
           <w:lang w:eastAsia="en-US"/>
         </w:rPr>
-        <w:t>Panel</w:t>
-      </w:r>
-      <w:proofErr w:type="spellEnd"/>
+        <w:t>ooter</w:t>
+      </w:r>
       <w:r>
         <w:rPr>
           <w:rFonts w:ascii="Segoe UI Variable Small Light" w:hAnsi="Segoe UI Variable Small Light"/>
@@ -2252,7 +2420,7 @@
           <w:szCs w:val="28"/>
           <w:lang w:eastAsia="en-US"/>
         </w:rPr>
-        <w:t xml:space="preserve"> </w:t>
+        <w:t xml:space="preserve"> - </w:t>
       </w:r>
       <w:r>
         <w:rPr>
@@ -2261,226 +2429,8 @@
           <w:szCs w:val="28"/>
           <w:lang w:eastAsia="en-US"/>
         </w:rPr>
-        <w:t>–</w:t>
-      </w:r>
-      <w:r>
-        <w:rPr>
-          <w:rFonts w:ascii="Segoe UI Variable Small Light" w:hAnsi="Segoe UI Variable Small Light"/>
-          <w:sz w:val="28"/>
-          <w:szCs w:val="28"/>
-          <w:lang w:eastAsia="en-US"/>
-        </w:rPr>
-        <w:t xml:space="preserve"> </w:t>
-      </w:r>
-      <w:r>
-        <w:rPr>
-          <w:rFonts w:ascii="Segoe UI Variable Small Light" w:hAnsi="Segoe UI Variable Small Light"/>
-          <w:sz w:val="28"/>
-          <w:szCs w:val="28"/>
-          <w:lang w:eastAsia="en-US"/>
-        </w:rPr>
-        <w:t>Página de jogo</w:t>
-      </w:r>
-    </w:p>
-    <w:p>
-      <w:pPr>
-        <w:rPr>
-          <w:rFonts w:ascii="Segoe UI Variable Small Light" w:hAnsi="Segoe UI Variable Small Light"/>
-          <w:sz w:val="24"/>
-          <w:szCs w:val="24"/>
-          <w:lang w:eastAsia="en-US"/>
-        </w:rPr>
-      </w:pPr>
-    </w:p>
-    <w:p>
-      <w:pPr>
-        <w:rPr>
-          <w:rFonts w:ascii="Segoe UI Variable Small Light" w:hAnsi="Segoe UI Variable Small Light"/>
-          <w:sz w:val="24"/>
-          <w:szCs w:val="24"/>
-          <w:lang w:eastAsia="en-US"/>
-        </w:rPr>
-      </w:pPr>
-      <w:r>
-        <w:rPr>
-          <w:rFonts w:ascii="Segoe UI Variable Small Light" w:hAnsi="Segoe UI Variable Small Light"/>
-          <w:sz w:val="32"/>
-          <w:szCs w:val="32"/>
-          <w:lang w:eastAsia="en-US"/>
-        </w:rPr>
-        <w:t xml:space="preserve">Game </w:t>
-      </w:r>
-      <w:proofErr w:type="spellStart"/>
-      <w:r>
-        <w:rPr>
-          <w:rFonts w:ascii="Segoe UI Variable Small Light" w:hAnsi="Segoe UI Variable Small Light"/>
-          <w:sz w:val="32"/>
-          <w:szCs w:val="32"/>
-          <w:lang w:eastAsia="en-US"/>
-        </w:rPr>
-        <w:t>Over</w:t>
-      </w:r>
-      <w:proofErr w:type="spellEnd"/>
-      <w:r>
-        <w:rPr>
-          <w:rFonts w:ascii="Segoe UI Variable Small Light" w:hAnsi="Segoe UI Variable Small Light"/>
-          <w:sz w:val="32"/>
-          <w:szCs w:val="32"/>
-          <w:lang w:eastAsia="en-US"/>
-        </w:rPr>
-        <w:t xml:space="preserve"> Modal</w:t>
-      </w:r>
-      <w:r>
-        <w:rPr>
-          <w:rFonts w:ascii="Segoe UI Variable Small Light" w:hAnsi="Segoe UI Variable Small Light"/>
-          <w:sz w:val="32"/>
-          <w:szCs w:val="32"/>
-          <w:lang w:eastAsia="en-US"/>
-        </w:rPr>
-        <w:t xml:space="preserve"> </w:t>
-      </w:r>
-      <w:r>
-        <w:rPr>
-          <w:rFonts w:ascii="Segoe UI Variable Small Light" w:hAnsi="Segoe UI Variable Small Light"/>
-          <w:sz w:val="28"/>
-          <w:szCs w:val="28"/>
-          <w:lang w:eastAsia="en-US"/>
-        </w:rPr>
-        <w:t>–</w:t>
-      </w:r>
-      <w:r>
-        <w:rPr>
-          <w:rFonts w:ascii="Segoe UI Variable Small Light" w:hAnsi="Segoe UI Variable Small Light"/>
-          <w:sz w:val="28"/>
-          <w:szCs w:val="28"/>
-          <w:lang w:eastAsia="en-US"/>
-        </w:rPr>
-        <w:t xml:space="preserve"> </w:t>
-      </w:r>
-      <w:r>
-        <w:rPr>
-          <w:rFonts w:ascii="Segoe UI Variable Small Light" w:hAnsi="Segoe UI Variable Small Light"/>
-          <w:sz w:val="28"/>
-          <w:szCs w:val="28"/>
-          <w:lang w:eastAsia="en-US"/>
-        </w:rPr>
-        <w:t>Página fim de jogo</w:t>
-      </w:r>
-    </w:p>
-    <w:p>
-      <w:pPr>
-        <w:rPr>
-          <w:rFonts w:ascii="Segoe UI Variable Small Light" w:hAnsi="Segoe UI Variable Small Light"/>
-          <w:sz w:val="28"/>
-          <w:szCs w:val="28"/>
-          <w:lang w:eastAsia="en-US"/>
-        </w:rPr>
-      </w:pPr>
-    </w:p>
-    <w:p>
-      <w:pPr>
-        <w:rPr>
-          <w:rFonts w:ascii="Segoe UI Variable Small Light" w:hAnsi="Segoe UI Variable Small Light"/>
-          <w:sz w:val="24"/>
-          <w:szCs w:val="24"/>
-          <w:lang w:eastAsia="en-US"/>
-        </w:rPr>
-      </w:pPr>
-      <w:proofErr w:type="spellStart"/>
-      <w:r>
-        <w:rPr>
-          <w:rFonts w:ascii="Segoe UI Variable Small Light" w:hAnsi="Segoe UI Variable Small Light"/>
-          <w:sz w:val="32"/>
-          <w:szCs w:val="32"/>
-          <w:lang w:eastAsia="en-US"/>
-        </w:rPr>
-        <w:t>Header</w:t>
-      </w:r>
-      <w:proofErr w:type="spellEnd"/>
-      <w:r>
-        <w:rPr>
-          <w:rFonts w:ascii="Segoe UI Variable Small Light" w:hAnsi="Segoe UI Variable Small Light"/>
-          <w:sz w:val="32"/>
-          <w:szCs w:val="32"/>
-          <w:lang w:eastAsia="en-US"/>
-        </w:rPr>
-        <w:t xml:space="preserve"> </w:t>
-      </w:r>
-      <w:r>
-        <w:rPr>
-          <w:rFonts w:ascii="Segoe UI Variable Small Light" w:hAnsi="Segoe UI Variable Small Light"/>
-          <w:sz w:val="28"/>
-          <w:szCs w:val="28"/>
-          <w:lang w:eastAsia="en-US"/>
-        </w:rPr>
-        <w:t>–</w:t>
-      </w:r>
-      <w:r>
-        <w:rPr>
-          <w:rFonts w:ascii="Segoe UI Variable Small Light" w:hAnsi="Segoe UI Variable Small Light"/>
-          <w:sz w:val="28"/>
-          <w:szCs w:val="28"/>
-          <w:lang w:eastAsia="en-US"/>
-        </w:rPr>
-        <w:t xml:space="preserve"> </w:t>
-      </w:r>
-      <w:proofErr w:type="spellStart"/>
-      <w:r>
-        <w:rPr>
-          <w:rFonts w:ascii="Segoe UI Variable Small Light" w:hAnsi="Segoe UI Variable Small Light"/>
-          <w:sz w:val="28"/>
-          <w:szCs w:val="28"/>
-          <w:lang w:eastAsia="en-US"/>
-        </w:rPr>
-        <w:t>Header</w:t>
-      </w:r>
-      <w:proofErr w:type="spellEnd"/>
-    </w:p>
-    <w:p>
-      <w:pPr>
-        <w:rPr>
-          <w:rFonts w:ascii="Segoe UI Variable Small Light" w:hAnsi="Segoe UI Variable Small Light"/>
-          <w:sz w:val="24"/>
-          <w:szCs w:val="24"/>
-          <w:lang w:eastAsia="en-US"/>
-        </w:rPr>
-      </w:pPr>
-    </w:p>
-    <w:p>
-      <w:pPr>
-        <w:rPr>
-          <w:lang w:eastAsia="en-US"/>
-        </w:rPr>
-      </w:pPr>
-      <w:r>
-        <w:rPr>
-          <w:rFonts w:ascii="Segoe UI Variable Small Light" w:hAnsi="Segoe UI Variable Small Light"/>
-          <w:sz w:val="32"/>
-          <w:szCs w:val="32"/>
-          <w:lang w:eastAsia="en-US"/>
-        </w:rPr>
-        <w:t>FOOTER</w:t>
-      </w:r>
-      <w:r>
-        <w:rPr>
-          <w:rFonts w:ascii="Segoe UI Variable Small Light" w:hAnsi="Segoe UI Variable Small Light"/>
-          <w:sz w:val="28"/>
-          <w:szCs w:val="28"/>
-          <w:lang w:eastAsia="en-US"/>
-        </w:rPr>
-        <w:t xml:space="preserve"> - </w:t>
-      </w:r>
-      <w:proofErr w:type="spellStart"/>
-      <w:r>
-        <w:rPr>
-          <w:rFonts w:ascii="Segoe UI Variable Small Light" w:hAnsi="Segoe UI Variable Small Light"/>
-          <w:sz w:val="28"/>
-          <w:szCs w:val="28"/>
-          <w:lang w:eastAsia="en-US"/>
-        </w:rPr>
         <w:t>Footer</w:t>
       </w:r>
-      <w:proofErr w:type="spellEnd"/>
     </w:p>
     <w:p>
       <w:pPr>

</xml_diff>